<commit_message>
modification des templates bootstrap
</commit_message>
<xml_diff>
--- a/documents_importants/rapport_de_stage.docx
+++ b/documents_importants/rapport_de_stage.docx
@@ -100,7 +100,7 @@
               </wp:anchor>
             </w:drawing>
           </mc:Choice>
-          <mc:Fallback xmlns:cx2="http://schemas.microsoft.com/office/drawing/2015/10/21/chartex" xmlns:cx3="http://schemas.microsoft.com/office/drawing/2016/5/9/chartex" xmlns:cx4="http://schemas.microsoft.com/office/drawing/2016/5/10/chartex" xmlns:cx5="http://schemas.microsoft.com/office/drawing/2016/5/11/chartex" xmlns:cx6="http://schemas.microsoft.com/office/drawing/2016/5/12/chartex" xmlns:cx7="http://schemas.microsoft.com/office/drawing/2016/5/13/chartex" xmlns:cx8="http://schemas.microsoft.com/office/drawing/2016/5/14/chartex" xmlns:aink="http://schemas.microsoft.com/office/drawing/2016/ink" xmlns:am3d="http://schemas.microsoft.com/office/drawing/2017/model3d" xmlns:oel="http://schemas.microsoft.com/office/2019/extlst" xmlns:w16cex="http://schemas.microsoft.com/office/word/2018/wordml/cex" xmlns:w16cid="http://schemas.microsoft.com/office/word/2016/wordml/cid" xmlns:w16="http://schemas.microsoft.com/office/word/2018/wordml" xmlns:w16sdtdh="http://schemas.microsoft.com/office/word/2020/wordml/sdtdatahash" xmlns:w16du="http://schemas.microsoft.com/office/word/2023/wordml/word16du">
+          <mc:Fallback xmlns:w16du="http://schemas.microsoft.com/office/word/2023/wordml/word16du" xmlns:w16sdtdh="http://schemas.microsoft.com/office/word/2020/wordml/sdtdatahash" xmlns:w16="http://schemas.microsoft.com/office/word/2018/wordml" xmlns:w16cid="http://schemas.microsoft.com/office/word/2016/wordml/cid" xmlns:w16cex="http://schemas.microsoft.com/office/word/2018/wordml/cex" xmlns:oel="http://schemas.microsoft.com/office/2019/extlst" xmlns:am3d="http://schemas.microsoft.com/office/drawing/2017/model3d" xmlns:aink="http://schemas.microsoft.com/office/drawing/2016/ink" xmlns:cx8="http://schemas.microsoft.com/office/drawing/2016/5/14/chartex" xmlns:cx7="http://schemas.microsoft.com/office/drawing/2016/5/13/chartex" xmlns:cx6="http://schemas.microsoft.com/office/drawing/2016/5/12/chartex" xmlns:cx5="http://schemas.microsoft.com/office/drawing/2016/5/11/chartex" xmlns:cx4="http://schemas.microsoft.com/office/drawing/2016/5/10/chartex" xmlns:cx3="http://schemas.microsoft.com/office/drawing/2016/5/9/chartex" xmlns:cx2="http://schemas.microsoft.com/office/drawing/2015/10/21/chartex">
             <w:pict>
               <v:line w14:anchorId="43B24ED3" id="Connecteur droit 13" o:spid="_x0000_s1026" style="position:absolute;z-index:251662336;visibility:visible;mso-wrap-style:square;mso-wrap-distance-left:9pt;mso-wrap-distance-top:0;mso-wrap-distance-right:9pt;mso-wrap-distance-bottom:0;mso-position-horizontal:absolute;mso-position-horizontal-relative:text;mso-position-vertical:absolute;mso-position-vertical-relative:text" from="189.4pt,7.25pt" to="269.65pt,7.25pt" o:gfxdata="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" strokecolor="black [3213]" strokeweight="1.5pt">
                 <v:stroke joinstyle="miter"/>
@@ -653,18 +653,38 @@
                               </w:rPr>
                               <w:t xml:space="preserve"> </w:t>
                             </w:r>
-                            <w:hyperlink r:id="rId9" w:history="1">
-                              <w:r>
-                                <w:rPr>
-                                  <w:rStyle w:val="Lienhypertexte"/>
-                                  <w:rFonts w:ascii="Bell MT" w:hAnsi="Bell MT"/>
-                                  <w:sz w:val="24"/>
-                                  <w:szCs w:val="24"/>
-                                  <w:lang w:val="en-US"/>
-                                </w:rPr>
-                                <w:t>iaitogo@iai-togo.tg</w:t>
-                              </w:r>
-                            </w:hyperlink>
+                            <w:r>
+                              <w:fldChar w:fldCharType="begin"/>
+                            </w:r>
+                            <w:r>
+                              <w:rPr>
+                                <w:lang w:val="en-US"/>
+                              </w:rPr>
+                              <w:instrText xml:space="preserve"> HYPERLINK "mailto:iaitogo@iai-togo.tg" </w:instrText>
+                            </w:r>
+                            <w:r>
+                              <w:fldChar w:fldCharType="separate"/>
+                            </w:r>
+                            <w:r>
+                              <w:rPr>
+                                <w:rStyle w:val="Lienhypertexte"/>
+                                <w:rFonts w:ascii="Bell MT" w:hAnsi="Bell MT"/>
+                                <w:sz w:val="24"/>
+                                <w:szCs w:val="24"/>
+                                <w:lang w:val="en-US"/>
+                              </w:rPr>
+                              <w:t>iaitogo@iai-togo.tg</w:t>
+                            </w:r>
+                            <w:r>
+                              <w:rPr>
+                                <w:rStyle w:val="Lienhypertexte"/>
+                                <w:rFonts w:ascii="Bell MT" w:hAnsi="Bell MT"/>
+                                <w:sz w:val="24"/>
+                                <w:szCs w:val="24"/>
+                                <w:lang w:val="en-US"/>
+                              </w:rPr>
+                              <w:fldChar w:fldCharType="end"/>
+                            </w:r>
                           </w:p>
                           <w:p>
                             <w:pPr>
@@ -704,18 +724,38 @@
                               </w:rPr>
                               <w:t xml:space="preserve"> </w:t>
                             </w:r>
-                            <w:hyperlink r:id="rId10" w:history="1">
-                              <w:r>
-                                <w:rPr>
-                                  <w:rStyle w:val="Lienhypertexte"/>
-                                  <w:rFonts w:ascii="Bell MT" w:hAnsi="Bell MT"/>
-                                  <w:sz w:val="24"/>
-                                  <w:szCs w:val="24"/>
-                                  <w:lang w:val="en-US"/>
-                                </w:rPr>
-                                <w:t>www.iai-togo.tg</w:t>
-                              </w:r>
-                            </w:hyperlink>
+                            <w:r>
+                              <w:fldChar w:fldCharType="begin"/>
+                            </w:r>
+                            <w:r>
+                              <w:rPr>
+                                <w:lang w:val="en-US"/>
+                              </w:rPr>
+                              <w:instrText xml:space="preserve"> HYPERLINK "http://www.iai-togo.tg" </w:instrText>
+                            </w:r>
+                            <w:r>
+                              <w:fldChar w:fldCharType="separate"/>
+                            </w:r>
+                            <w:r>
+                              <w:rPr>
+                                <w:rStyle w:val="Lienhypertexte"/>
+                                <w:rFonts w:ascii="Bell MT" w:hAnsi="Bell MT"/>
+                                <w:sz w:val="24"/>
+                                <w:szCs w:val="24"/>
+                                <w:lang w:val="en-US"/>
+                              </w:rPr>
+                              <w:t>www.iai-togo.tg</w:t>
+                            </w:r>
+                            <w:r>
+                              <w:rPr>
+                                <w:rStyle w:val="Lienhypertexte"/>
+                                <w:rFonts w:ascii="Bell MT" w:hAnsi="Bell MT"/>
+                                <w:sz w:val="24"/>
+                                <w:szCs w:val="24"/>
+                                <w:lang w:val="en-US"/>
+                              </w:rPr>
+                              <w:fldChar w:fldCharType="end"/>
+                            </w:r>
                           </w:p>
                           <w:p>
                             <w:pPr>
@@ -981,18 +1021,38 @@
                         </w:rPr>
                         <w:t xml:space="preserve"> </w:t>
                       </w:r>
-                      <w:hyperlink r:id="rId11" w:history="1">
-                        <w:r>
-                          <w:rPr>
-                            <w:rStyle w:val="Lienhypertexte"/>
-                            <w:rFonts w:ascii="Bell MT" w:hAnsi="Bell MT"/>
-                            <w:sz w:val="24"/>
-                            <w:szCs w:val="24"/>
-                            <w:lang w:val="en-US"/>
-                          </w:rPr>
-                          <w:t>iaitogo@iai-togo.tg</w:t>
-                        </w:r>
-                      </w:hyperlink>
+                      <w:r>
+                        <w:fldChar w:fldCharType="begin"/>
+                      </w:r>
+                      <w:r>
+                        <w:rPr>
+                          <w:lang w:val="en-US"/>
+                        </w:rPr>
+                        <w:instrText xml:space="preserve"> HYPERLINK "mailto:iaitogo@iai-togo.tg" </w:instrText>
+                      </w:r>
+                      <w:r>
+                        <w:fldChar w:fldCharType="separate"/>
+                      </w:r>
+                      <w:r>
+                        <w:rPr>
+                          <w:rStyle w:val="Lienhypertexte"/>
+                          <w:rFonts w:ascii="Bell MT" w:hAnsi="Bell MT"/>
+                          <w:sz w:val="24"/>
+                          <w:szCs w:val="24"/>
+                          <w:lang w:val="en-US"/>
+                        </w:rPr>
+                        <w:t>iaitogo@iai-togo.tg</w:t>
+                      </w:r>
+                      <w:r>
+                        <w:rPr>
+                          <w:rStyle w:val="Lienhypertexte"/>
+                          <w:rFonts w:ascii="Bell MT" w:hAnsi="Bell MT"/>
+                          <w:sz w:val="24"/>
+                          <w:szCs w:val="24"/>
+                          <w:lang w:val="en-US"/>
+                        </w:rPr>
+                        <w:fldChar w:fldCharType="end"/>
+                      </w:r>
                     </w:p>
                     <w:p>
                       <w:pPr>
@@ -1032,18 +1092,38 @@
                         </w:rPr>
                         <w:t xml:space="preserve"> </w:t>
                       </w:r>
-                      <w:hyperlink r:id="rId12" w:history="1">
-                        <w:r>
-                          <w:rPr>
-                            <w:rStyle w:val="Lienhypertexte"/>
-                            <w:rFonts w:ascii="Bell MT" w:hAnsi="Bell MT"/>
-                            <w:sz w:val="24"/>
-                            <w:szCs w:val="24"/>
-                            <w:lang w:val="en-US"/>
-                          </w:rPr>
-                          <w:t>www.iai-togo.tg</w:t>
-                        </w:r>
-                      </w:hyperlink>
+                      <w:r>
+                        <w:fldChar w:fldCharType="begin"/>
+                      </w:r>
+                      <w:r>
+                        <w:rPr>
+                          <w:lang w:val="en-US"/>
+                        </w:rPr>
+                        <w:instrText xml:space="preserve"> HYPERLINK "http://www.iai-togo.tg" </w:instrText>
+                      </w:r>
+                      <w:r>
+                        <w:fldChar w:fldCharType="separate"/>
+                      </w:r>
+                      <w:r>
+                        <w:rPr>
+                          <w:rStyle w:val="Lienhypertexte"/>
+                          <w:rFonts w:ascii="Bell MT" w:hAnsi="Bell MT"/>
+                          <w:sz w:val="24"/>
+                          <w:szCs w:val="24"/>
+                          <w:lang w:val="en-US"/>
+                        </w:rPr>
+                        <w:t>www.iai-togo.tg</w:t>
+                      </w:r>
+                      <w:r>
+                        <w:rPr>
+                          <w:rStyle w:val="Lienhypertexte"/>
+                          <w:rFonts w:ascii="Bell MT" w:hAnsi="Bell MT"/>
+                          <w:sz w:val="24"/>
+                          <w:szCs w:val="24"/>
+                          <w:lang w:val="en-US"/>
+                        </w:rPr>
+                        <w:fldChar w:fldCharType="end"/>
+                      </w:r>
                     </w:p>
                     <w:p>
                       <w:pPr>
@@ -1231,7 +1311,7 @@
               </wp:anchor>
             </w:drawing>
           </mc:Choice>
-          <mc:Fallback xmlns:cx2="http://schemas.microsoft.com/office/drawing/2015/10/21/chartex" xmlns:cx3="http://schemas.microsoft.com/office/drawing/2016/5/9/chartex" xmlns:cx4="http://schemas.microsoft.com/office/drawing/2016/5/10/chartex" xmlns:cx5="http://schemas.microsoft.com/office/drawing/2016/5/11/chartex" xmlns:cx6="http://schemas.microsoft.com/office/drawing/2016/5/12/chartex" xmlns:cx7="http://schemas.microsoft.com/office/drawing/2016/5/13/chartex" xmlns:cx8="http://schemas.microsoft.com/office/drawing/2016/5/14/chartex" xmlns:aink="http://schemas.microsoft.com/office/drawing/2016/ink" xmlns:am3d="http://schemas.microsoft.com/office/drawing/2017/model3d" xmlns:oel="http://schemas.microsoft.com/office/2019/extlst" xmlns:w16cex="http://schemas.microsoft.com/office/word/2018/wordml/cex" xmlns:w16cid="http://schemas.microsoft.com/office/word/2016/wordml/cid" xmlns:w16="http://schemas.microsoft.com/office/word/2018/wordml" xmlns:w16sdtdh="http://schemas.microsoft.com/office/word/2020/wordml/sdtdatahash">
+          <mc:Fallback xmlns:w16sdtdh="http://schemas.microsoft.com/office/word/2020/wordml/sdtdatahash" xmlns:w16="http://schemas.microsoft.com/office/word/2018/wordml" xmlns:w16cid="http://schemas.microsoft.com/office/word/2016/wordml/cid" xmlns:w16cex="http://schemas.microsoft.com/office/word/2018/wordml/cex" xmlns:oel="http://schemas.microsoft.com/office/2019/extlst" xmlns:am3d="http://schemas.microsoft.com/office/drawing/2017/model3d" xmlns:aink="http://schemas.microsoft.com/office/drawing/2016/ink" xmlns:cx8="http://schemas.microsoft.com/office/drawing/2016/5/14/chartex" xmlns:cx7="http://schemas.microsoft.com/office/drawing/2016/5/13/chartex" xmlns:cx6="http://schemas.microsoft.com/office/drawing/2016/5/12/chartex" xmlns:cx5="http://schemas.microsoft.com/office/drawing/2016/5/11/chartex" xmlns:cx4="http://schemas.microsoft.com/office/drawing/2016/5/10/chartex" xmlns:cx3="http://schemas.microsoft.com/office/drawing/2016/5/9/chartex" xmlns:cx2="http://schemas.microsoft.com/office/drawing/2015/10/21/chartex">
             <w:pict>
               <v:shapetype w14:anchorId="1E157900" id="_x0000_t98" coordsize="21600,21600" o:spt="98" adj="2700" path="m0@5qy@2@1l@0@1@0@2qy@7,,21600@2l21600@9qy@7@10l@1@10@1@11qy@2,21600,0@11xem0@5nfqy@2@6@1@5@3@4@2@5l@2@6em@1@5nfl@1@10em21600@2nfqy@7@1l@0@1em@0@2nfqy@8@3@7@2l@7@1e">
                 <v:formulas>
@@ -4307,12 +4387,10 @@
     </w:p>
     <w:p>
       <w:pPr>
+        <w:keepNext/>
         <w:spacing w:line="360" w:lineRule="auto"/>
         <w:ind w:firstLine="708"/>
         <w:jc w:val="both"/>
-        <w:rPr>
-          <w:rFonts w:ascii="Verdana" w:hAnsi="Verdana"/>
-        </w:rPr>
       </w:pPr>
       <w:r>
         <w:rPr>
@@ -4338,7 +4416,7 @@
                     </pic:cNvPicPr>
                   </pic:nvPicPr>
                   <pic:blipFill>
-                    <a:blip r:embed="rId13">
+                    <a:blip r:embed="rId9">
                       <a:extLst>
                         <a:ext uri="{28A0092B-C50C-407E-A947-70E740481C1C}">
                           <a14:useLocalDpi xmlns:a14="http://schemas.microsoft.com/office/drawing/2010/main" val="0"/>
@@ -4382,17 +4460,85 @@
       </w:pPr>
       <w:r>
         <w:rPr>
-          <w:rFonts w:ascii="Verdana" w:hAnsi="Verdana"/>
-        </w:rPr>
-        <w:tab/>
-      </w:r>
-      <w:r>
-        <w:rPr>
           <w:i w:val="0"/>
           <w:sz w:val="24"/>
           <w:szCs w:val="24"/>
         </w:rPr>
+        <w:t xml:space="preserve">Figure </w:t>
+      </w:r>
+      <w:r>
+        <w:rPr>
+          <w:i w:val="0"/>
+          <w:sz w:val="24"/>
+          <w:szCs w:val="24"/>
+        </w:rPr>
+        <w:fldChar w:fldCharType="begin"/>
+      </w:r>
+      <w:r>
+        <w:rPr>
+          <w:i w:val="0"/>
+          <w:sz w:val="24"/>
+          <w:szCs w:val="24"/>
+        </w:rPr>
+        <w:instrText xml:space="preserve"> SEQ Figure \* ARABIC </w:instrText>
+      </w:r>
+      <w:r>
+        <w:rPr>
+          <w:i w:val="0"/>
+          <w:sz w:val="24"/>
+          <w:szCs w:val="24"/>
+        </w:rPr>
+        <w:fldChar w:fldCharType="separate"/>
+      </w:r>
+      <w:r>
+        <w:rPr>
+          <w:i w:val="0"/>
+          <w:noProof/>
+          <w:sz w:val="24"/>
+          <w:szCs w:val="24"/>
+        </w:rPr>
+        <w:t>1</w:t>
+      </w:r>
+      <w:r>
+        <w:rPr>
+          <w:i w:val="0"/>
+          <w:sz w:val="24"/>
+          <w:szCs w:val="24"/>
+        </w:rPr>
+        <w:fldChar w:fldCharType="end"/>
+      </w:r>
+      <w:r>
+        <w:rPr>
+          <w:i w:val="0"/>
+          <w:sz w:val="24"/>
+          <w:szCs w:val="24"/>
+        </w:rPr>
+        <w:t xml:space="preserve"> : </w:t>
+      </w:r>
+      <w:r>
+        <w:rPr>
+          <w:i w:val="0"/>
+          <w:sz w:val="24"/>
+          <w:szCs w:val="24"/>
+        </w:rPr>
         <w:t>Interface du logiciel draw.io</w:t>
+      </w:r>
+    </w:p>
+    <w:p>
+      <w:pPr>
+        <w:pStyle w:val="Lgende"/>
+        <w:jc w:val="center"/>
+        <w:rPr>
+          <w:i w:val="0"/>
+          <w:sz w:val="24"/>
+          <w:szCs w:val="24"/>
+        </w:rPr>
+      </w:pPr>
+      <w:r>
+        <w:rPr>
+          <w:rFonts w:ascii="Verdana" w:hAnsi="Verdana"/>
+        </w:rPr>
+        <w:tab/>
       </w:r>
     </w:p>
     <w:p/>
@@ -4418,10 +4564,7 @@
     </w:p>
     <w:p/>
     <w:p/>
-    <w:p>
-      <w:bookmarkStart w:id="13" w:name="_GoBack"/>
-      <w:bookmarkEnd w:id="13"/>
-    </w:p>
+    <w:p/>
     <w:p/>
     <w:p>
       <w:pPr>
@@ -4445,14 +4588,17 @@
     </w:p>
     <w:p/>
     <w:p>
+      <w:pPr>
+        <w:keepNext/>
+      </w:pPr>
       <w:r>
         <w:rPr>
           <w:noProof/>
           <w:lang w:val="en-US"/>
         </w:rPr>
         <w:drawing>
-          <wp:inline distT="0" distB="0" distL="0" distR="0" wp14:anchorId="2C139A9D" wp14:editId="3ACFDA0C">
-            <wp:extent cx="6156026" cy="7953375"/>
+          <wp:inline distT="0" distB="0" distL="0" distR="0" wp14:anchorId="2C139A9D" wp14:editId="79DE34E5">
+            <wp:extent cx="6155690" cy="7429500"/>
             <wp:effectExtent l="0" t="0" r="0" b="0"/>
             <wp:docPr id="5" name="Image 5" descr="D:\Deuxième année\Class 2\Semestre Mousson\stage\SOLUTECH\documents_importants\diagramme_de_cas_d_utilisation_page-0001.jpg"/>
             <wp:cNvGraphicFramePr>
@@ -4468,7 +4614,7 @@
                     </pic:cNvPicPr>
                   </pic:nvPicPr>
                   <pic:blipFill>
-                    <a:blip r:embed="rId14">
+                    <a:blip r:embed="rId10">
                       <a:extLst>
                         <a:ext uri="{28A0092B-C50C-407E-A947-70E740481C1C}">
                           <a14:useLocalDpi xmlns:a14="http://schemas.microsoft.com/office/drawing/2010/main" val="0"/>
@@ -4483,7 +4629,7 @@
                   <pic:spPr bwMode="auto">
                     <a:xfrm>
                       <a:off x="0" y="0"/>
-                      <a:ext cx="6208054" cy="8020593"/>
+                      <a:ext cx="6208055" cy="7492701"/>
                     </a:xfrm>
                     <a:prstGeom prst="rect">
                       <a:avLst/>
@@ -4499,11 +4645,89 @@
           </wp:inline>
         </w:drawing>
       </w:r>
-      <w:r>
-        <w:rPr>
+    </w:p>
+    <w:p>
+      <w:pPr>
+        <w:pStyle w:val="Lgende"/>
+        <w:jc w:val="center"/>
+        <w:rPr>
+          <w:i w:val="0"/>
+          <w:sz w:val="24"/>
+          <w:szCs w:val="24"/>
+        </w:rPr>
+      </w:pPr>
+      <w:r>
+        <w:rPr>
+          <w:i w:val="0"/>
+          <w:sz w:val="24"/>
+          <w:szCs w:val="24"/>
+        </w:rPr>
+        <w:t xml:space="preserve">Figure </w:t>
+      </w:r>
+      <w:r>
+        <w:rPr>
+          <w:i w:val="0"/>
+          <w:sz w:val="24"/>
+          <w:szCs w:val="24"/>
+        </w:rPr>
+        <w:fldChar w:fldCharType="begin"/>
+      </w:r>
+      <w:r>
+        <w:rPr>
+          <w:i w:val="0"/>
+          <w:sz w:val="24"/>
+          <w:szCs w:val="24"/>
+        </w:rPr>
+        <w:instrText xml:space="preserve"> SEQ Figure \* ARABIC </w:instrText>
+      </w:r>
+      <w:r>
+        <w:rPr>
+          <w:i w:val="0"/>
+          <w:sz w:val="24"/>
+          <w:szCs w:val="24"/>
+        </w:rPr>
+        <w:fldChar w:fldCharType="separate"/>
+      </w:r>
+      <w:r>
+        <w:rPr>
+          <w:i w:val="0"/>
           <w:noProof/>
-          <w:lang w:val="en-US"/>
-        </w:rPr>
+          <w:sz w:val="24"/>
+          <w:szCs w:val="24"/>
+        </w:rPr>
+        <w:t>2</w:t>
+      </w:r>
+      <w:r>
+        <w:rPr>
+          <w:i w:val="0"/>
+          <w:sz w:val="24"/>
+          <w:szCs w:val="24"/>
+        </w:rPr>
+        <w:fldChar w:fldCharType="end"/>
+      </w:r>
+      <w:r>
+        <w:rPr>
+          <w:i w:val="0"/>
+          <w:sz w:val="24"/>
+          <w:szCs w:val="24"/>
+        </w:rPr>
+        <w:t xml:space="preserve"> : </w:t>
+      </w:r>
+      <w:r>
+        <w:rPr>
+          <w:i w:val="0"/>
+          <w:sz w:val="24"/>
+          <w:szCs w:val="24"/>
+        </w:rPr>
+        <w:t>Diagramme des cas d'utilisation du projet</w:t>
+      </w:r>
+    </w:p>
+    <w:p>
+      <w:r>
+        <w:rPr>
+          <w:noProof/>
+        </w:rPr>
+        <w:lastRenderedPageBreak/>
         <w:t xml:space="preserve"> </w:t>
       </w:r>
     </w:p>
@@ -4524,21 +4748,23 @@
           <w:sz w:val="32"/>
           <w:szCs w:val="32"/>
         </w:rPr>
-        <w:lastRenderedPageBreak/>
         <w:t>Diagramme des classes</w:t>
       </w:r>
     </w:p>
     <w:p/>
     <w:p>
+      <w:pPr>
+        <w:keepNext/>
+      </w:pPr>
       <w:r>
         <w:rPr>
           <w:noProof/>
           <w:lang w:val="en-US"/>
         </w:rPr>
         <w:drawing>
-          <wp:inline distT="0" distB="0" distL="0" distR="0" wp14:anchorId="7870EB2B" wp14:editId="63E09816">
-            <wp:extent cx="5760437" cy="7825839"/>
-            <wp:effectExtent l="0" t="0" r="0" b="3810"/>
+          <wp:inline distT="0" distB="0" distL="0" distR="0" wp14:anchorId="7870EB2B" wp14:editId="669A5BAE">
+            <wp:extent cx="5760085" cy="7343775"/>
+            <wp:effectExtent l="0" t="0" r="0" b="9525"/>
             <wp:docPr id="6" name="Image 6" descr="D:\Deuxième année\Class 2\Semestre Mousson\stage\SOLUTECH\documents_importants\DiagrammeClasse_page-0001.jpg"/>
             <wp:cNvGraphicFramePr>
               <a:graphicFrameLocks xmlns:a="http://schemas.openxmlformats.org/drawingml/2006/main" noChangeAspect="1"/>
@@ -4553,7 +4779,7 @@
                     </pic:cNvPicPr>
                   </pic:nvPicPr>
                   <pic:blipFill>
-                    <a:blip r:embed="rId15">
+                    <a:blip r:embed="rId11">
                       <a:extLst>
                         <a:ext uri="{28A0092B-C50C-407E-A947-70E740481C1C}">
                           <a14:useLocalDpi xmlns:a14="http://schemas.microsoft.com/office/drawing/2010/main" val="0"/>
@@ -4568,7 +4794,7 @@
                   <pic:spPr bwMode="auto">
                     <a:xfrm>
                       <a:off x="0" y="0"/>
-                      <a:ext cx="5763328" cy="7829767"/>
+                      <a:ext cx="5763329" cy="7347911"/>
                     </a:xfrm>
                     <a:prstGeom prst="rect">
                       <a:avLst/>
@@ -4587,6 +4813,82 @@
     </w:p>
     <w:p>
       <w:pPr>
+        <w:pStyle w:val="Lgende"/>
+        <w:jc w:val="center"/>
+        <w:rPr>
+          <w:i w:val="0"/>
+          <w:sz w:val="24"/>
+          <w:szCs w:val="24"/>
+        </w:rPr>
+      </w:pPr>
+      <w:r>
+        <w:rPr>
+          <w:i w:val="0"/>
+          <w:sz w:val="24"/>
+          <w:szCs w:val="24"/>
+        </w:rPr>
+        <w:t xml:space="preserve">Figure </w:t>
+      </w:r>
+      <w:r>
+        <w:rPr>
+          <w:i w:val="0"/>
+          <w:sz w:val="24"/>
+          <w:szCs w:val="24"/>
+        </w:rPr>
+        <w:fldChar w:fldCharType="begin"/>
+      </w:r>
+      <w:r>
+        <w:rPr>
+          <w:i w:val="0"/>
+          <w:sz w:val="24"/>
+          <w:szCs w:val="24"/>
+        </w:rPr>
+        <w:instrText xml:space="preserve"> SEQ Figure \* ARABIC </w:instrText>
+      </w:r>
+      <w:r>
+        <w:rPr>
+          <w:i w:val="0"/>
+          <w:sz w:val="24"/>
+          <w:szCs w:val="24"/>
+        </w:rPr>
+        <w:fldChar w:fldCharType="separate"/>
+      </w:r>
+      <w:r>
+        <w:rPr>
+          <w:i w:val="0"/>
+          <w:noProof/>
+          <w:sz w:val="24"/>
+          <w:szCs w:val="24"/>
+        </w:rPr>
+        <w:t>3</w:t>
+      </w:r>
+      <w:r>
+        <w:rPr>
+          <w:i w:val="0"/>
+          <w:sz w:val="24"/>
+          <w:szCs w:val="24"/>
+        </w:rPr>
+        <w:fldChar w:fldCharType="end"/>
+      </w:r>
+      <w:r>
+        <w:rPr>
+          <w:i w:val="0"/>
+          <w:sz w:val="24"/>
+          <w:szCs w:val="24"/>
+        </w:rPr>
+        <w:t xml:space="preserve"> : </w:t>
+      </w:r>
+      <w:r>
+        <w:rPr>
+          <w:i w:val="0"/>
+          <w:sz w:val="24"/>
+          <w:szCs w:val="24"/>
+        </w:rPr>
+        <w:t>Diagramme des classes du projet</w:t>
+      </w:r>
+    </w:p>
+    <w:p>
+      <w:pPr>
         <w:rPr>
           <w:rFonts w:ascii="Verdana" w:hAnsi="Verdana"/>
         </w:rPr>
@@ -4610,27 +4912,235 @@
           <w:szCs w:val="32"/>
         </w:rPr>
         <w:lastRenderedPageBreak/>
-        <w:t>Diagramme des activités</w:t>
-      </w:r>
-    </w:p>
-    <w:p>
-      <w:pPr>
-        <w:pStyle w:val="Titre4"/>
+        <w:t>Diagramme de</w:t>
+      </w:r>
+      <w:r>
         <w:rPr>
           <w:rFonts w:ascii="Verdana" w:hAnsi="Verdana"/>
           <w:color w:val="auto"/>
           <w:sz w:val="32"/>
           <w:szCs w:val="32"/>
         </w:rPr>
-      </w:pPr>
-      <w:r>
+        <w:t xml:space="preserve"> séquence</w:t>
+      </w:r>
+    </w:p>
+    <w:p/>
+    <w:p>
+      <w:pPr>
+        <w:spacing w:line="360" w:lineRule="auto"/>
+        <w:ind w:firstLine="708"/>
+        <w:jc w:val="both"/>
+        <w:rPr>
+          <w:rFonts w:ascii="Verdana" w:hAnsi="Verdana"/>
+        </w:rPr>
+      </w:pPr>
+      <w:r>
+        <w:rPr>
+          <w:rFonts w:ascii="Verdana" w:hAnsi="Verdana"/>
+        </w:rPr>
+        <w:t>Ce diagramme</w:t>
+      </w:r>
+      <w:r>
+        <w:rPr>
+          <w:rFonts w:ascii="Verdana" w:hAnsi="Verdana"/>
+        </w:rPr>
+        <w:t xml:space="preserve"> ci-contre</w:t>
+      </w:r>
+      <w:r>
+        <w:rPr>
+          <w:rFonts w:ascii="Verdana" w:hAnsi="Verdana"/>
+        </w:rPr>
+        <w:t xml:space="preserve"> montre la séque</w:t>
+      </w:r>
+      <w:r>
+        <w:rPr>
+          <w:rFonts w:ascii="Verdana" w:hAnsi="Verdana"/>
+        </w:rPr>
+        <w:t>nce de déroulement du cas d’utilisation ‘‘Scanner code QR’’ qui fait intervenir trois principaux acteurs : l’utilisateur, le scanner et le Système d’information.</w:t>
+      </w:r>
+    </w:p>
+    <w:p/>
+    <w:p>
+      <w:pPr>
+        <w:keepNext/>
+      </w:pPr>
+      <w:r>
+        <w:rPr>
+          <w:noProof/>
+          <w:lang w:val="en-US"/>
+        </w:rPr>
+        <w:drawing>
+          <wp:inline distT="0" distB="0" distL="0" distR="0" wp14:anchorId="39BFB91B" wp14:editId="7DB29438">
+            <wp:extent cx="5924550" cy="6315075"/>
+            <wp:effectExtent l="0" t="0" r="0" b="9525"/>
+            <wp:docPr id="1" name="Image 1" descr="D:\Deuxième année\Class 2\Semestre Mousson\stage\SOLUTECH\documents_importants\ScannerSequence_page-0001.jpg"/>
+            <wp:cNvGraphicFramePr>
+              <a:graphicFrameLocks xmlns:a="http://schemas.openxmlformats.org/drawingml/2006/main" noChangeAspect="1"/>
+            </wp:cNvGraphicFramePr>
+            <a:graphic xmlns:a="http://schemas.openxmlformats.org/drawingml/2006/main">
+              <a:graphicData uri="http://schemas.openxmlformats.org/drawingml/2006/picture">
+                <pic:pic xmlns:pic="http://schemas.openxmlformats.org/drawingml/2006/picture">
+                  <pic:nvPicPr>
+                    <pic:cNvPr id="0" name="Picture 1" descr="D:\Deuxième année\Class 2\Semestre Mousson\stage\SOLUTECH\documents_importants\ScannerSequence_page-0001.jpg"/>
+                    <pic:cNvPicPr>
+                      <a:picLocks noChangeAspect="1" noChangeArrowheads="1"/>
+                    </pic:cNvPicPr>
+                  </pic:nvPicPr>
+                  <pic:blipFill>
+                    <a:blip r:embed="rId12">
+                      <a:extLst>
+                        <a:ext uri="{28A0092B-C50C-407E-A947-70E740481C1C}">
+                          <a14:useLocalDpi xmlns:a14="http://schemas.microsoft.com/office/drawing/2010/main" val="0"/>
+                        </a:ext>
+                      </a:extLst>
+                    </a:blip>
+                    <a:srcRect/>
+                    <a:stretch>
+                      <a:fillRect/>
+                    </a:stretch>
+                  </pic:blipFill>
+                  <pic:spPr bwMode="auto">
+                    <a:xfrm>
+                      <a:off x="0" y="0"/>
+                      <a:ext cx="5934046" cy="6325197"/>
+                    </a:xfrm>
+                    <a:prstGeom prst="rect">
+                      <a:avLst/>
+                    </a:prstGeom>
+                    <a:noFill/>
+                    <a:ln>
+                      <a:noFill/>
+                    </a:ln>
+                  </pic:spPr>
+                </pic:pic>
+              </a:graphicData>
+            </a:graphic>
+          </wp:inline>
+        </w:drawing>
+      </w:r>
+    </w:p>
+    <w:p>
+      <w:pPr>
+        <w:pStyle w:val="Lgende"/>
+        <w:jc w:val="center"/>
+        <w:rPr>
+          <w:i w:val="0"/>
+          <w:sz w:val="24"/>
+          <w:szCs w:val="24"/>
+        </w:rPr>
+      </w:pPr>
+      <w:r>
+        <w:rPr>
+          <w:i w:val="0"/>
+          <w:sz w:val="24"/>
+          <w:szCs w:val="24"/>
+        </w:rPr>
+        <w:t xml:space="preserve">Figure </w:t>
+      </w:r>
+      <w:r>
+        <w:rPr>
+          <w:i w:val="0"/>
+          <w:sz w:val="24"/>
+          <w:szCs w:val="24"/>
+        </w:rPr>
+        <w:fldChar w:fldCharType="begin"/>
+      </w:r>
+      <w:r>
+        <w:rPr>
+          <w:i w:val="0"/>
+          <w:sz w:val="24"/>
+          <w:szCs w:val="24"/>
+        </w:rPr>
+        <w:instrText xml:space="preserve"> SEQ Figure \* ARABIC </w:instrText>
+      </w:r>
+      <w:r>
+        <w:rPr>
+          <w:i w:val="0"/>
+          <w:sz w:val="24"/>
+          <w:szCs w:val="24"/>
+        </w:rPr>
+        <w:fldChar w:fldCharType="separate"/>
+      </w:r>
+      <w:r>
+        <w:rPr>
+          <w:i w:val="0"/>
+          <w:sz w:val="24"/>
+          <w:szCs w:val="24"/>
+        </w:rPr>
+        <w:t>4</w:t>
+      </w:r>
+      <w:r>
+        <w:rPr>
+          <w:i w:val="0"/>
+          <w:sz w:val="24"/>
+          <w:szCs w:val="24"/>
+        </w:rPr>
+        <w:fldChar w:fldCharType="end"/>
+      </w:r>
+      <w:r>
+        <w:rPr>
+          <w:i w:val="0"/>
+          <w:sz w:val="24"/>
+          <w:szCs w:val="24"/>
+        </w:rPr>
+        <w:t xml:space="preserve"> : </w:t>
+      </w:r>
+      <w:r>
+        <w:rPr>
+          <w:i w:val="0"/>
+          <w:sz w:val="24"/>
+          <w:szCs w:val="24"/>
+        </w:rPr>
+        <w:t>Diagramme de séquence du cas d'</w:t>
+      </w:r>
+      <w:r>
+        <w:rPr>
+          <w:i w:val="0"/>
+          <w:sz w:val="24"/>
+          <w:szCs w:val="24"/>
+        </w:rPr>
+        <w:t>utilisation</w:t>
+      </w:r>
+      <w:r>
+        <w:rPr>
+          <w:i w:val="0"/>
+          <w:sz w:val="24"/>
+          <w:szCs w:val="24"/>
+        </w:rPr>
+        <w:t xml:space="preserve"> Scanner code QR</w:t>
+      </w:r>
+    </w:p>
+    <w:p/>
+    <w:p>
+      <w:pPr>
+        <w:pStyle w:val="Titre4"/>
         <w:rPr>
           <w:rFonts w:ascii="Verdana" w:hAnsi="Verdana"/>
           <w:color w:val="auto"/>
           <w:sz w:val="32"/>
           <w:szCs w:val="32"/>
         </w:rPr>
-        <w:t>Diagramme de séquence</w:t>
+      </w:pPr>
+      <w:r>
+        <w:rPr>
+          <w:rFonts w:ascii="Verdana" w:hAnsi="Verdana"/>
+          <w:color w:val="auto"/>
+          <w:sz w:val="32"/>
+          <w:szCs w:val="32"/>
+        </w:rPr>
+        <w:lastRenderedPageBreak/>
+        <w:t>Diagramme des activit</w:t>
+      </w:r>
+      <w:bookmarkStart w:id="13" w:name="_GoBack"/>
+      <w:bookmarkEnd w:id="13"/>
+      <w:r>
+        <w:rPr>
+          <w:rFonts w:ascii="Verdana" w:hAnsi="Verdana"/>
+          <w:color w:val="auto"/>
+          <w:sz w:val="32"/>
+          <w:szCs w:val="32"/>
+        </w:rPr>
+        <w:t>és</w:t>
       </w:r>
     </w:p>
     <w:p/>
@@ -6973,8 +7483,8 @@
       </w:pPr>
     </w:p>
     <w:sectPr>
-      <w:headerReference w:type="default" r:id="rId16"/>
-      <w:footerReference w:type="default" r:id="rId17"/>
+      <w:headerReference w:type="default" r:id="rId13"/>
+      <w:footerReference w:type="default" r:id="rId14"/>
       <w:pgSz w:w="11906" w:h="16838"/>
       <w:pgMar w:top="1417" w:right="1417" w:bottom="1417" w:left="1417" w:header="708" w:footer="708" w:gutter="0"/>
       <w:pgBorders w:display="firstPage" w:offsetFrom="page">
@@ -7064,7 +7574,7 @@
             <w:rFonts w:ascii="Arial Black" w:hAnsi="Arial Black"/>
             <w:noProof/>
           </w:rPr>
-          <w:t>9</w:t>
+          <w:t>12</w:t>
         </w:r>
         <w:r>
           <w:rPr>
@@ -9379,6 +9889,7 @@
   <w:style w:type="character" w:default="1" w:styleId="Policepardfaut">
     <w:name w:val="Default Paragraph Font"/>
     <w:uiPriority w:val="1"/>
+    <w:semiHidden/>
     <w:unhideWhenUsed/>
   </w:style>
   <w:style w:type="table" w:default="1" w:styleId="TableauNormal">
@@ -10131,7 +10642,7 @@
 </file>
 
 <file path=customXml/itemProps1.xml><?xml version="1.0" encoding="utf-8"?>
-<ds:datastoreItem xmlns:ds="http://schemas.openxmlformats.org/officeDocument/2006/customXml" ds:itemID="{BEF89D89-BE70-4F64-9F10-B423E9BE4BBB}">
+<ds:datastoreItem xmlns:ds="http://schemas.openxmlformats.org/officeDocument/2006/customXml" ds:itemID="{06C377BC-0B9E-4335-A5F6-885BDB0BFE60}">
   <ds:schemaRefs>
     <ds:schemaRef ds:uri="http://schemas.openxmlformats.org/officeDocument/2006/bibliography"/>
   </ds:schemaRefs>

</xml_diff>